<commit_message>
Continue working with the transfer of  Plug Load data (User card # 113) Use Sync Adapter to transfer Plug Load Data information
</commit_message>
<xml_diff>
--- a/Documents/RequirementDocument.docx
+++ b/Documents/RequirementDocument.docx
@@ -833,7 +833,7 @@
           <w:r>
             <w:fldChar w:fldCharType="separate"/>
           </w:r>
-          <w:hyperlink w:anchor="_Toc412224551" w:history="1">
+          <w:hyperlink w:anchor="_Toc412536213" w:history="1">
             <w:r>
               <w:rPr>
                 <w:rStyle w:val="Hyperlink"/>
@@ -874,7 +874,7 @@
                 <w:noProof/>
                 <w:webHidden/>
               </w:rPr>
-              <w:instrText xml:space="preserve"> PAGEREF _Toc412224551 \h </w:instrText>
+              <w:instrText xml:space="preserve"> PAGEREF _Toc412536213 \h </w:instrText>
             </w:r>
             <w:r>
               <w:rPr>
@@ -917,7 +917,7 @@
               <w:noProof/>
             </w:rPr>
           </w:pPr>
-          <w:hyperlink w:anchor="_Toc412224552" w:history="1">
+          <w:hyperlink w:anchor="_Toc412536214" w:history="1">
             <w:r>
               <w:rPr>
                 <w:rStyle w:val="Hyperlink"/>
@@ -958,7 +958,7 @@
                 <w:noProof/>
                 <w:webHidden/>
               </w:rPr>
-              <w:instrText xml:space="preserve"> PAGEREF _Toc412224552 \h </w:instrText>
+              <w:instrText xml:space="preserve"> PAGEREF _Toc412536214 \h </w:instrText>
             </w:r>
             <w:r>
               <w:rPr>
@@ -1000,7 +1000,7 @@
               <w:noProof/>
             </w:rPr>
           </w:pPr>
-          <w:hyperlink w:anchor="_Toc412224553" w:history="1">
+          <w:hyperlink w:anchor="_Toc412536215" w:history="1">
             <w:r>
               <w:rPr>
                 <w:rStyle w:val="Hyperlink"/>
@@ -1027,7 +1027,7 @@
                 <w:noProof/>
                 <w:webHidden/>
               </w:rPr>
-              <w:instrText xml:space="preserve"> PAGEREF _Toc412224553 \h </w:instrText>
+              <w:instrText xml:space="preserve"> PAGEREF _Toc412536215 \h </w:instrText>
             </w:r>
             <w:r>
               <w:rPr>
@@ -1069,7 +1069,7 @@
               <w:noProof/>
             </w:rPr>
           </w:pPr>
-          <w:hyperlink w:anchor="_Toc412224554" w:history="1">
+          <w:hyperlink w:anchor="_Toc412536216" w:history="1">
             <w:r>
               <w:rPr>
                 <w:rStyle w:val="Hyperlink"/>
@@ -1096,7 +1096,7 @@
                 <w:noProof/>
                 <w:webHidden/>
               </w:rPr>
-              <w:instrText xml:space="preserve"> PAGEREF _Toc412224554 \h </w:instrText>
+              <w:instrText xml:space="preserve"> PAGEREF _Toc412536216 \h </w:instrText>
             </w:r>
             <w:r>
               <w:rPr>
@@ -1139,7 +1139,7 @@
               <w:noProof/>
             </w:rPr>
           </w:pPr>
-          <w:hyperlink w:anchor="_Toc412224555" w:history="1">
+          <w:hyperlink w:anchor="_Toc412536217" w:history="1">
             <w:r>
               <w:rPr>
                 <w:rStyle w:val="Hyperlink"/>
@@ -1180,7 +1180,7 @@
                 <w:noProof/>
                 <w:webHidden/>
               </w:rPr>
-              <w:instrText xml:space="preserve"> PAGEREF _Toc412224555 \h </w:instrText>
+              <w:instrText xml:space="preserve"> PAGEREF _Toc412536217 \h </w:instrText>
             </w:r>
             <w:r>
               <w:rPr>
@@ -1222,7 +1222,7 @@
               <w:noProof/>
             </w:rPr>
           </w:pPr>
-          <w:hyperlink w:anchor="_Toc412224556" w:history="1">
+          <w:hyperlink w:anchor="_Toc412536218" w:history="1">
             <w:r>
               <w:rPr>
                 <w:rStyle w:val="Hyperlink"/>
@@ -1249,7 +1249,7 @@
                 <w:noProof/>
                 <w:webHidden/>
               </w:rPr>
-              <w:instrText xml:space="preserve"> PAGEREF _Toc412224556 \h </w:instrText>
+              <w:instrText xml:space="preserve"> PAGEREF _Toc412536218 \h </w:instrText>
             </w:r>
             <w:r>
               <w:rPr>
@@ -1291,7 +1291,7 @@
               <w:noProof/>
             </w:rPr>
           </w:pPr>
-          <w:hyperlink w:anchor="_Toc412224557" w:history="1">
+          <w:hyperlink w:anchor="_Toc412536219" w:history="1">
             <w:r>
               <w:rPr>
                 <w:rStyle w:val="Hyperlink"/>
@@ -1318,7 +1318,7 @@
                 <w:noProof/>
                 <w:webHidden/>
               </w:rPr>
-              <w:instrText xml:space="preserve"> PAGEREF _Toc412224557 \h </w:instrText>
+              <w:instrText xml:space="preserve"> PAGEREF _Toc412536219 \h </w:instrText>
             </w:r>
             <w:r>
               <w:rPr>
@@ -1360,7 +1360,7 @@
               <w:noProof/>
             </w:rPr>
           </w:pPr>
-          <w:hyperlink w:anchor="_Toc412224558" w:history="1">
+          <w:hyperlink w:anchor="_Toc412536220" w:history="1">
             <w:r>
               <w:rPr>
                 <w:rStyle w:val="Hyperlink"/>
@@ -1387,7 +1387,7 @@
                 <w:noProof/>
                 <w:webHidden/>
               </w:rPr>
-              <w:instrText xml:space="preserve"> PAGEREF _Toc412224558 \h </w:instrText>
+              <w:instrText xml:space="preserve"> PAGEREF _Toc412536220 \h </w:instrText>
             </w:r>
             <w:r>
               <w:rPr>
@@ -1430,7 +1430,7 @@
               <w:noProof/>
             </w:rPr>
           </w:pPr>
-          <w:hyperlink w:anchor="_Toc412224559" w:history="1">
+          <w:hyperlink w:anchor="_Toc412536221" w:history="1">
             <w:r>
               <w:rPr>
                 <w:rStyle w:val="Hyperlink"/>
@@ -1471,7 +1471,7 @@
                 <w:noProof/>
                 <w:webHidden/>
               </w:rPr>
-              <w:instrText xml:space="preserve"> PAGEREF _Toc412224559 \h </w:instrText>
+              <w:instrText xml:space="preserve"> PAGEREF _Toc412536221 \h </w:instrText>
             </w:r>
             <w:r>
               <w:rPr>
@@ -1513,7 +1513,7 @@
               <w:noProof/>
             </w:rPr>
           </w:pPr>
-          <w:hyperlink w:anchor="_Toc412224560" w:history="1">
+          <w:hyperlink w:anchor="_Toc412536222" w:history="1">
             <w:r>
               <w:rPr>
                 <w:rStyle w:val="Hyperlink"/>
@@ -1540,7 +1540,7 @@
                 <w:noProof/>
                 <w:webHidden/>
               </w:rPr>
-              <w:instrText xml:space="preserve"> PAGEREF _Toc412224560 \h </w:instrText>
+              <w:instrText xml:space="preserve"> PAGEREF _Toc412536222 \h </w:instrText>
             </w:r>
             <w:r>
               <w:rPr>
@@ -1582,7 +1582,7 @@
               <w:noProof/>
             </w:rPr>
           </w:pPr>
-          <w:hyperlink w:anchor="_Toc412224561" w:history="1">
+          <w:hyperlink w:anchor="_Toc412536223" w:history="1">
             <w:r>
               <w:rPr>
                 <w:rStyle w:val="Hyperlink"/>
@@ -1609,7 +1609,7 @@
                 <w:noProof/>
                 <w:webHidden/>
               </w:rPr>
-              <w:instrText xml:space="preserve"> PAGEREF _Toc412224561 \h </w:instrText>
+              <w:instrText xml:space="preserve"> PAGEREF _Toc412536223 \h </w:instrText>
             </w:r>
             <w:r>
               <w:rPr>
@@ -1651,7 +1651,7 @@
               <w:noProof/>
             </w:rPr>
           </w:pPr>
-          <w:hyperlink w:anchor="_Toc412224562" w:history="1">
+          <w:hyperlink w:anchor="_Toc412536224" w:history="1">
             <w:r>
               <w:rPr>
                 <w:rStyle w:val="Hyperlink"/>
@@ -1678,7 +1678,7 @@
                 <w:noProof/>
                 <w:webHidden/>
               </w:rPr>
-              <w:instrText xml:space="preserve"> PAGEREF _Toc412224562 \h </w:instrText>
+              <w:instrText xml:space="preserve"> PAGEREF _Toc412536224 \h </w:instrText>
             </w:r>
             <w:r>
               <w:rPr>
@@ -1720,7 +1720,7 @@
               <w:noProof/>
             </w:rPr>
           </w:pPr>
-          <w:hyperlink w:anchor="_Toc412224563" w:history="1">
+          <w:hyperlink w:anchor="_Toc412536225" w:history="1">
             <w:r>
               <w:rPr>
                 <w:rStyle w:val="Hyperlink"/>
@@ -1747,7 +1747,7 @@
                 <w:noProof/>
                 <w:webHidden/>
               </w:rPr>
-              <w:instrText xml:space="preserve"> PAGEREF _Toc412224563 \h </w:instrText>
+              <w:instrText xml:space="preserve"> PAGEREF _Toc412536225 \h </w:instrText>
             </w:r>
             <w:r>
               <w:rPr>
@@ -1789,7 +1789,7 @@
               <w:noProof/>
             </w:rPr>
           </w:pPr>
-          <w:hyperlink w:anchor="_Toc412224564" w:history="1">
+          <w:hyperlink w:anchor="_Toc412536226" w:history="1">
             <w:r>
               <w:rPr>
                 <w:rStyle w:val="Hyperlink"/>
@@ -1816,7 +1816,7 @@
                 <w:noProof/>
                 <w:webHidden/>
               </w:rPr>
-              <w:instrText xml:space="preserve"> PAGEREF _Toc412224564 \h </w:instrText>
+              <w:instrText xml:space="preserve"> PAGEREF _Toc412536226 \h </w:instrText>
             </w:r>
             <w:r>
               <w:rPr>
@@ -1858,7 +1858,7 @@
               <w:noProof/>
             </w:rPr>
           </w:pPr>
-          <w:hyperlink w:anchor="_Toc412224565" w:history="1">
+          <w:hyperlink w:anchor="_Toc412536227" w:history="1">
             <w:r>
               <w:rPr>
                 <w:rStyle w:val="Hyperlink"/>
@@ -1885,7 +1885,7 @@
                 <w:noProof/>
                 <w:webHidden/>
               </w:rPr>
-              <w:instrText xml:space="preserve"> PAGEREF _Toc412224565 \h </w:instrText>
+              <w:instrText xml:space="preserve"> PAGEREF _Toc412536227 \h </w:instrText>
             </w:r>
             <w:r>
               <w:rPr>
@@ -1928,7 +1928,7 @@
               <w:noProof/>
             </w:rPr>
           </w:pPr>
-          <w:hyperlink w:anchor="_Toc412224566" w:history="1">
+          <w:hyperlink w:anchor="_Toc412536228" w:history="1">
             <w:r>
               <w:rPr>
                 <w:rStyle w:val="Hyperlink"/>
@@ -1969,7 +1969,7 @@
                 <w:noProof/>
                 <w:webHidden/>
               </w:rPr>
-              <w:instrText xml:space="preserve"> PAGEREF _Toc412224566 \h </w:instrText>
+              <w:instrText xml:space="preserve"> PAGEREF _Toc412536228 \h </w:instrText>
             </w:r>
             <w:r>
               <w:rPr>
@@ -2012,7 +2012,7 @@
               <w:noProof/>
             </w:rPr>
           </w:pPr>
-          <w:hyperlink w:anchor="_Toc412224567" w:history="1">
+          <w:hyperlink w:anchor="_Toc412536229" w:history="1">
             <w:r>
               <w:rPr>
                 <w:rStyle w:val="Hyperlink"/>
@@ -2053,7 +2053,7 @@
                 <w:noProof/>
                 <w:webHidden/>
               </w:rPr>
-              <w:instrText xml:space="preserve"> PAGEREF _Toc412224567 \h </w:instrText>
+              <w:instrText xml:space="preserve"> PAGEREF _Toc412536229 \h </w:instrText>
             </w:r>
             <w:r>
               <w:rPr>
@@ -2095,7 +2095,7 @@
               <w:noProof/>
             </w:rPr>
           </w:pPr>
-          <w:hyperlink w:anchor="_Toc412224568" w:history="1">
+          <w:hyperlink w:anchor="_Toc412536230" w:history="1">
             <w:r>
               <w:rPr>
                 <w:rStyle w:val="Hyperlink"/>
@@ -2122,7 +2122,7 @@
                 <w:noProof/>
                 <w:webHidden/>
               </w:rPr>
-              <w:instrText xml:space="preserve"> PAGEREF _Toc412224568 \h </w:instrText>
+              <w:instrText xml:space="preserve"> PAGEREF _Toc412536230 \h </w:instrText>
             </w:r>
             <w:r>
               <w:rPr>
@@ -2164,7 +2164,7 @@
               <w:noProof/>
             </w:rPr>
           </w:pPr>
-          <w:hyperlink w:anchor="_Toc412224569" w:history="1">
+          <w:hyperlink w:anchor="_Toc412536231" w:history="1">
             <w:r>
               <w:rPr>
                 <w:rStyle w:val="Hyperlink"/>
@@ -2191,7 +2191,7 @@
                 <w:noProof/>
                 <w:webHidden/>
               </w:rPr>
-              <w:instrText xml:space="preserve"> PAGEREF _Toc412224569 \h </w:instrText>
+              <w:instrText xml:space="preserve"> PAGEREF _Toc412536231 \h </w:instrText>
             </w:r>
             <w:r>
               <w:rPr>
@@ -2211,7 +2211,7 @@
                 <w:noProof/>
                 <w:webHidden/>
               </w:rPr>
-              <w:t>21</w:t>
+              <w:t>25</w:t>
             </w:r>
             <w:r>
               <w:rPr>
@@ -2233,7 +2233,7 @@
               <w:noProof/>
             </w:rPr>
           </w:pPr>
-          <w:hyperlink w:anchor="_Toc412224570" w:history="1">
+          <w:hyperlink w:anchor="_Toc412536232" w:history="1">
             <w:r>
               <w:rPr>
                 <w:rStyle w:val="Hyperlink"/>
@@ -2260,7 +2260,7 @@
                 <w:noProof/>
                 <w:webHidden/>
               </w:rPr>
-              <w:instrText xml:space="preserve"> PAGEREF _Toc412224570 \h </w:instrText>
+              <w:instrText xml:space="preserve"> PAGEREF _Toc412536232 \h </w:instrText>
             </w:r>
             <w:r>
               <w:rPr>
@@ -2280,7 +2280,7 @@
                 <w:noProof/>
                 <w:webHidden/>
               </w:rPr>
-              <w:t>22</w:t>
+              <w:t>26</w:t>
             </w:r>
             <w:r>
               <w:rPr>
@@ -2302,7 +2302,7 @@
               <w:noProof/>
             </w:rPr>
           </w:pPr>
-          <w:hyperlink w:anchor="_Toc412224571" w:history="1">
+          <w:hyperlink w:anchor="_Toc412536233" w:history="1">
             <w:r>
               <w:rPr>
                 <w:rStyle w:val="Hyperlink"/>
@@ -2329,7 +2329,7 @@
                 <w:noProof/>
                 <w:webHidden/>
               </w:rPr>
-              <w:instrText xml:space="preserve"> PAGEREF _Toc412224571 \h </w:instrText>
+              <w:instrText xml:space="preserve"> PAGEREF _Toc412536233 \h </w:instrText>
             </w:r>
             <w:r>
               <w:rPr>
@@ -2349,7 +2349,7 @@
                 <w:noProof/>
                 <w:webHidden/>
               </w:rPr>
-              <w:t>23</w:t>
+              <w:t>27</w:t>
             </w:r>
             <w:r>
               <w:rPr>
@@ -2371,7 +2371,7 @@
               <w:noProof/>
             </w:rPr>
           </w:pPr>
-          <w:hyperlink w:anchor="_Toc412224572" w:history="1">
+          <w:hyperlink w:anchor="_Toc412536234" w:history="1">
             <w:r>
               <w:rPr>
                 <w:rStyle w:val="Hyperlink"/>
@@ -2398,7 +2398,7 @@
                 <w:noProof/>
                 <w:webHidden/>
               </w:rPr>
-              <w:instrText xml:space="preserve"> PAGEREF _Toc412224572 \h </w:instrText>
+              <w:instrText xml:space="preserve"> PAGEREF _Toc412536234 \h </w:instrText>
             </w:r>
             <w:r>
               <w:rPr>
@@ -2418,7 +2418,7 @@
                 <w:noProof/>
                 <w:webHidden/>
               </w:rPr>
-              <w:t>24</w:t>
+              <w:t>28</w:t>
             </w:r>
             <w:r>
               <w:rPr>
@@ -2440,7 +2440,7 @@
               <w:noProof/>
             </w:rPr>
           </w:pPr>
-          <w:hyperlink w:anchor="_Toc412224573" w:history="1">
+          <w:hyperlink w:anchor="_Toc412536235" w:history="1">
             <w:r>
               <w:rPr>
                 <w:rStyle w:val="Hyperlink"/>
@@ -2467,7 +2467,7 @@
                 <w:noProof/>
                 <w:webHidden/>
               </w:rPr>
-              <w:instrText xml:space="preserve"> PAGEREF _Toc412224573 \h </w:instrText>
+              <w:instrText xml:space="preserve"> PAGEREF _Toc412536235 \h </w:instrText>
             </w:r>
             <w:r>
               <w:rPr>
@@ -2487,7 +2487,7 @@
                 <w:noProof/>
                 <w:webHidden/>
               </w:rPr>
-              <w:t>24</w:t>
+              <w:t>28</w:t>
             </w:r>
             <w:r>
               <w:rPr>
@@ -2509,7 +2509,7 @@
               <w:noProof/>
             </w:rPr>
           </w:pPr>
-          <w:hyperlink w:anchor="_Toc412224574" w:history="1">
+          <w:hyperlink w:anchor="_Toc412536236" w:history="1">
             <w:r>
               <w:rPr>
                 <w:rStyle w:val="Hyperlink"/>
@@ -2536,7 +2536,7 @@
                 <w:noProof/>
                 <w:webHidden/>
               </w:rPr>
-              <w:instrText xml:space="preserve"> PAGEREF _Toc412224574 \h </w:instrText>
+              <w:instrText xml:space="preserve"> PAGEREF _Toc412536236 \h </w:instrText>
             </w:r>
             <w:r>
               <w:rPr>
@@ -2556,7 +2556,7 @@
                 <w:noProof/>
                 <w:webHidden/>
               </w:rPr>
-              <w:t>27</w:t>
+              <w:t>31</w:t>
             </w:r>
             <w:r>
               <w:rPr>
@@ -2587,7 +2587,7 @@
           <w:numId w:val="3"/>
         </w:numPr>
       </w:pPr>
-      <w:bookmarkStart w:id="0" w:name="_Toc412224551"/>
+      <w:bookmarkStart w:id="0" w:name="_Toc412536213"/>
       <w:r>
         <w:lastRenderedPageBreak/>
         <w:t>Introduction</w:t>
@@ -2610,7 +2610,7 @@
           <w:numId w:val="3"/>
         </w:numPr>
       </w:pPr>
-      <w:bookmarkStart w:id="1" w:name="_Toc412224552"/>
+      <w:bookmarkStart w:id="1" w:name="_Toc412536214"/>
       <w:r>
         <w:t>Problem Definition.</w:t>
       </w:r>
@@ -2772,7 +2772,7 @@
       <w:pPr>
         <w:pStyle w:val="Heading2"/>
       </w:pPr>
-      <w:bookmarkStart w:id="2" w:name="_Toc412224553"/>
+      <w:bookmarkStart w:id="2" w:name="_Toc412536215"/>
       <w:r>
         <w:t xml:space="preserve">1.2 </w:t>
       </w:r>
@@ -2788,7 +2788,7 @@
       <w:pPr>
         <w:spacing w:before="120" w:after="120" w:line="240" w:lineRule="auto"/>
       </w:pPr>
-      <w:bookmarkStart w:id="3" w:name="_Toc412224554"/>
+      <w:bookmarkStart w:id="3" w:name="_Toc412536216"/>
       <w:r>
         <w:rPr>
           <w:rStyle w:val="Heading2Char"/>
@@ -2850,7 +2850,7 @@
           <w:numId w:val="1"/>
         </w:numPr>
       </w:pPr>
-      <w:bookmarkStart w:id="4" w:name="_Toc412224555"/>
+      <w:bookmarkStart w:id="4" w:name="_Toc412536217"/>
       <w:r>
         <w:lastRenderedPageBreak/>
         <w:t>Project Plan</w:t>
@@ -2893,7 +2893,7 @@
       <w:pPr>
         <w:pStyle w:val="Heading2"/>
       </w:pPr>
-      <w:bookmarkStart w:id="5" w:name="_Toc412224556"/>
+      <w:bookmarkStart w:id="5" w:name="_Toc412536218"/>
       <w:r>
         <w:t xml:space="preserve">3.1 </w:t>
       </w:r>
@@ -3271,7 +3271,7 @@
       <w:pPr>
         <w:pStyle w:val="Heading2"/>
       </w:pPr>
-      <w:bookmarkStart w:id="6" w:name="_Toc412224557"/>
+      <w:bookmarkStart w:id="6" w:name="_Toc412536219"/>
       <w:r>
         <w:t>3.2 Work breakdown</w:t>
       </w:r>
@@ -4119,7 +4119,7 @@
       <w:pPr>
         <w:spacing w:before="120" w:after="120" w:line="240" w:lineRule="auto"/>
       </w:pPr>
-      <w:bookmarkStart w:id="7" w:name="_Toc412224558"/>
+      <w:bookmarkStart w:id="7" w:name="_Toc412536220"/>
       <w:r>
         <w:rPr>
           <w:rStyle w:val="Heading2Char"/>
@@ -4150,7 +4150,7 @@
           <w:numId w:val="1"/>
         </w:numPr>
       </w:pPr>
-      <w:bookmarkStart w:id="8" w:name="_Toc412224559"/>
+      <w:bookmarkStart w:id="8" w:name="_Toc412536221"/>
       <w:r>
         <w:t>Proposed S</w:t>
       </w:r>
@@ -4175,7 +4175,7 @@
       <w:pPr>
         <w:pStyle w:val="Heading2"/>
       </w:pPr>
-      <w:bookmarkStart w:id="9" w:name="_Toc412224560"/>
+      <w:bookmarkStart w:id="9" w:name="_Toc412536222"/>
       <w:r>
         <w:rPr>
           <w:rStyle w:val="Heading2Char"/>
@@ -4248,7 +4248,7 @@
       <w:pPr>
         <w:pStyle w:val="Heading2"/>
       </w:pPr>
-      <w:bookmarkStart w:id="10" w:name="_Toc412224561"/>
+      <w:bookmarkStart w:id="10" w:name="_Toc412536223"/>
       <w:r>
         <w:t xml:space="preserve">4.2 </w:t>
       </w:r>
@@ -4270,7 +4270,7 @@
       <w:pPr>
         <w:pStyle w:val="Heading3"/>
       </w:pPr>
-      <w:bookmarkStart w:id="11" w:name="_Toc412224562"/>
+      <w:bookmarkStart w:id="11" w:name="_Toc412536224"/>
       <w:r>
         <w:t xml:space="preserve">4.1.1 </w:t>
       </w:r>
@@ -4286,7 +4286,7 @@
           <w:rStyle w:val="Heading3Char"/>
         </w:rPr>
       </w:pPr>
-      <w:bookmarkStart w:id="12" w:name="_Toc412224563"/>
+      <w:bookmarkStart w:id="12" w:name="_Toc412536225"/>
       <w:r>
         <w:t xml:space="preserve">4.1.2 </w:t>
       </w:r>
@@ -4366,7 +4366,7 @@
       <w:pPr>
         <w:pStyle w:val="Heading3"/>
       </w:pPr>
-      <w:bookmarkStart w:id="13" w:name="_Toc412224564"/>
+      <w:bookmarkStart w:id="13" w:name="_Toc412536226"/>
       <w:r>
         <w:t xml:space="preserve">4.1.3 </w:t>
       </w:r>
@@ -4435,7 +4435,7 @@
       <w:pPr>
         <w:pStyle w:val="Heading3"/>
       </w:pPr>
-      <w:bookmarkStart w:id="14" w:name="_Toc412224565"/>
+      <w:bookmarkStart w:id="14" w:name="_Toc412536227"/>
       <w:r>
         <w:t xml:space="preserve">4.1.4 </w:t>
       </w:r>
@@ -4661,7 +4661,7 @@
           <w:numId w:val="1"/>
         </w:numPr>
       </w:pPr>
-      <w:bookmarkStart w:id="15" w:name="_Toc412224566"/>
+      <w:bookmarkStart w:id="15" w:name="_Toc412536228"/>
       <w:r>
         <w:t>Glossary</w:t>
       </w:r>
@@ -5150,7 +5150,7 @@
           <w:numId w:val="1"/>
         </w:numPr>
       </w:pPr>
-      <w:bookmarkStart w:id="16" w:name="_Toc412224567"/>
+      <w:bookmarkStart w:id="16" w:name="_Toc412536229"/>
       <w:r>
         <w:lastRenderedPageBreak/>
         <w:t>Appendix</w:t>
@@ -5162,7 +5162,7 @@
       <w:pPr>
         <w:pStyle w:val="Heading2"/>
       </w:pPr>
-      <w:bookmarkStart w:id="17" w:name="_Toc412224568"/>
+      <w:bookmarkStart w:id="17" w:name="_Toc412536230"/>
       <w:r>
         <w:t>6.1</w:t>
       </w:r>
@@ -5178,6 +5178,7 @@
       </w:r>
     </w:p>
     <w:p>
+      <w:bookmarkStart w:id="18" w:name="_GoBack"/>
       <w:r>
         <w:rPr>
           <w:rFonts w:eastAsia="Times New Roman" w:cs="Times New Roman"/>
@@ -10051,8 +10052,6 @@
         </w:rPr>
         <w:t xml:space="preserve">The </w:t>
       </w:r>
-      <w:bookmarkStart w:id="18" w:name="_GoBack"/>
-      <w:bookmarkEnd w:id="18"/>
       <w:r>
         <w:rPr>
           <w:color w:val="000000"/>
@@ -10215,6 +10214,7 @@
         <w:t>Supportability: Report should be correctly handle by Android.</w:t>
       </w:r>
     </w:p>
+    <w:bookmarkEnd w:id="18"/>
     <w:p>
       <w:pPr>
         <w:spacing w:after="240"/>
@@ -10229,7 +10229,7 @@
       <w:pPr>
         <w:pStyle w:val="Heading2"/>
       </w:pPr>
-      <w:bookmarkStart w:id="19" w:name="_Toc412224569"/>
+      <w:bookmarkStart w:id="19" w:name="_Toc412536231"/>
       <w:r>
         <w:lastRenderedPageBreak/>
         <w:t xml:space="preserve">6.2 </w:t>
@@ -10289,7 +10289,7 @@
       <w:pPr>
         <w:pStyle w:val="Heading2"/>
       </w:pPr>
-      <w:bookmarkStart w:id="20" w:name="_Toc412224570"/>
+      <w:bookmarkStart w:id="20" w:name="_Toc412536232"/>
       <w:r>
         <w:lastRenderedPageBreak/>
         <w:t xml:space="preserve">6.3 </w:t>
@@ -10349,7 +10349,7 @@
       <w:pPr>
         <w:pStyle w:val="Heading2"/>
       </w:pPr>
-      <w:bookmarkStart w:id="21" w:name="_Toc412224571"/>
+      <w:bookmarkStart w:id="21" w:name="_Toc412536233"/>
       <w:r>
         <w:lastRenderedPageBreak/>
         <w:t xml:space="preserve">6.4 </w:t>
@@ -10461,7 +10461,7 @@
       <w:pPr>
         <w:pStyle w:val="Heading2"/>
       </w:pPr>
-      <w:bookmarkStart w:id="22" w:name="_Toc412224572"/>
+      <w:bookmarkStart w:id="22" w:name="_Toc412536234"/>
       <w:r>
         <w:lastRenderedPageBreak/>
         <w:t xml:space="preserve">6.5 </w:t>
@@ -10475,7 +10475,7 @@
       <w:pPr>
         <w:spacing w:before="120" w:after="120" w:line="240" w:lineRule="auto"/>
       </w:pPr>
-      <w:bookmarkStart w:id="23" w:name="_Toc412224573"/>
+      <w:bookmarkStart w:id="23" w:name="_Toc412536235"/>
       <w:r>
         <w:rPr>
           <w:rStyle w:val="Heading2Char"/>
@@ -14198,7 +14198,7 @@
         </w:rPr>
       </w:pPr>
       <w:bookmarkStart w:id="24" w:name="_Toc410257655"/>
-      <w:bookmarkStart w:id="25" w:name="_Toc412224574"/>
+      <w:bookmarkStart w:id="25" w:name="_Toc412536236"/>
       <w:r>
         <w:t>7. References</w:t>
       </w:r>
@@ -14297,7 +14297,7 @@
           <w:rPr>
             <w:noProof/>
           </w:rPr>
-          <w:t>29</w:t>
+          <w:t>5</w:t>
         </w:r>
         <w:r>
           <w:rPr>
@@ -22620,7 +22620,7 @@
 </file>
 
 <file path=customXml/itemProps1.xml><?xml version="1.0" encoding="utf-8"?>
-<ds:datastoreItem xmlns:ds="http://schemas.openxmlformats.org/officeDocument/2006/customXml" ds:itemID="{89B8C914-2C30-493E-B069-8376438CFAEF}">
+<ds:datastoreItem xmlns:ds="http://schemas.openxmlformats.org/officeDocument/2006/customXml" ds:itemID="{C05414D0-7886-4E85-89F9-C773E03D136C}">
   <ds:schemaRefs>
     <ds:schemaRef ds:uri="http://schemas.openxmlformats.org/officeDocument/2006/bibliography"/>
   </ds:schemaRefs>

</xml_diff>